<commit_message>
Aggiornamento documento dei requisiti + Diagramma dei casi d'uso
</commit_message>
<xml_diff>
--- a/Fragno Remote - Requisiti.docx
+++ b/Fragno Remote - Requisiti.docx
@@ -29,7 +29,7 @@
         <w:fldChar w:fldCharType="begin"/>
       </w:r>
       <w:r>
-        <w:instrText xml:space="preserve"> TOC \o "1 - 9" </w:instrText>
+        <w:instrText xml:space="preserve"> TOC \o </w:instrText>
       </w:r>
       <w:r>
         <w:fldChar w:fldCharType="separate"/>
@@ -81,14 +81,76 @@
     </w:p>
     <w:p>
       <w:pPr>
+        <w:pStyle w:val="para6"/>
+        <w:tabs defTabSz="708">
+          <w:tab w:val="right" w:pos="9072" w:leader="dot"/>
+        </w:tabs>
+      </w:pPr>
+      <w:r>
+        <w:t>1.2 Attori del sistema</w:t>
+        <w:tab/>
+        <w:t>2</w:t>
+      </w:r>
+    </w:p>
+    <w:p>
+      <w:pPr>
+        <w:pStyle w:val="para6"/>
+        <w:tabs defTabSz="708">
+          <w:tab w:val="right" w:pos="9072" w:leader="dot"/>
+        </w:tabs>
+      </w:pPr>
+      <w:r>
+        <w:t>1.3 Diagramma dei Casi d’Uso - ScaldoFragno</w:t>
+        <w:tab/>
+        <w:t>2</w:t>
+      </w:r>
+    </w:p>
+    <w:p>
+      <w:pPr>
+        <w:pStyle w:val="para5"/>
+        <w:tabs defTabSz="708">
+          <w:tab w:val="right" w:pos="9072" w:leader="dot"/>
+        </w:tabs>
+      </w:pPr>
+      <w:r>
+        <w:t>2. Requisiti del sistema</w:t>
+        <w:tab/>
+        <w:t>3</w:t>
+      </w:r>
+    </w:p>
+    <w:p>
+      <w:pPr>
+        <w:pStyle w:val="para6"/>
+        <w:tabs defTabSz="708">
+          <w:tab w:val="right" w:pos="9072" w:leader="dot"/>
+        </w:tabs>
+      </w:pPr>
+      <w:r>
+        <w:t>2.1 Requisiti Funzionali</w:t>
+        <w:tab/>
+        <w:t>3</w:t>
+      </w:r>
+    </w:p>
+    <w:p>
+      <w:pPr>
+        <w:pStyle w:val="para6"/>
+        <w:tabs defTabSz="708">
+          <w:tab w:val="right" w:pos="9072" w:leader="dot"/>
+        </w:tabs>
+      </w:pPr>
+      <w:r>
+        <w:t>2.2 Requisiti non funzionali</w:t>
+        <w:tab/>
+        <w:t>3</w:t>
+      </w:r>
+    </w:p>
+    <w:p>
+      <w:pPr>
         <w:ind w:left="0"/>
       </w:pPr>
       <w:r>
         <w:fldChar w:fldCharType="end"/>
       </w:r>
-      <w:r/>
-    </w:p>
-    <w:p>
       <w:r/>
       <w:r>
         <w:br w:type="page"/>
@@ -162,6 +224,16 @@
         <w:t>Risponditore</w:t>
       </w:r>
       <w:r>
+        <w:t xml:space="preserve"> </w:t>
+      </w:r>
+      <w:r>
+        <w:rPr>
+          <w:b/>
+          <w:bCs/>
+        </w:rPr>
+        <w:t>(Arduino)</w:t>
+      </w:r>
+      <w:r>
         <w:t xml:space="preserve">: lo si può considerare come un sottosistema hardware, consiste di un modulo Arduino, di un sensore di temperatura e di una scheda WiFi che permette il dialogo tra scheda Arduino e </w:t>
       </w:r>
       <w:r>
@@ -191,10 +263,7 @@
         <w:t>Server:</w:t>
       </w:r>
       <w:r>
-        <w:t xml:space="preserve"> </w:t>
-      </w:r>
-      <w:r>
-        <w:t>Questo, può essere, invece, considerato come un sottosistema software, si tratta di un computer (collegato in rete e accessibile da remoto) che mostra verso l’esterno una serie di API (in codice PHP) che permettono di effettuare delle query ad un DataBase (locale al server) che verrà usato come apparato di memorizzazione del sistema.</w:t>
+        <w:t xml:space="preserve"> Questo, può essere, invece, considerato come un sottosistema software, si tratta di un computer (collegato in rete e accessibile da remoto) che mostra verso l’esterno una serie di API (in codice PHP) che permettono di effettuare delle query ad un DataBase (locale al server) che verrà usato come apparato di memorizzazione del sistema.</w:t>
       </w:r>
     </w:p>
     <w:p>
@@ -214,10 +283,16 @@
           <w:b/>
           <w:bCs/>
         </w:rPr>
-        <w:t xml:space="preserve">Interfaccia Android: </w:t>
+        <w:t xml:space="preserve">Interfaccia Android (ScaldoFragno): </w:t>
       </w:r>
       <w:r>
         <w:t>Si tratta di una semplice applicazione android che utilizzerà le API messe adisposizione dal server per leggere informazioni dal database e per impostare lo stato del relè.</w:t>
+      </w:r>
+      <w:r>
+        <w:rPr>
+          <w:b/>
+          <w:bCs/>
+        </w:rPr>
       </w:r>
     </w:p>
     <w:p>
@@ -242,13 +317,288 @@
       <w:r>
         <w:t>Si tratta di una interfaccia che permette di effettuare le stesse operazioni che si effettuano tramite l’interfaccia android ma permette di essere raggiunta da un qualsiasi browser web.</w:t>
       </w:r>
+      <w:r>
+        <w:rPr>
+          <w:b/>
+          <w:bCs/>
+        </w:rPr>
+      </w:r>
     </w:p>
     <w:p>
       <w:pPr>
         <w:pStyle w:val="para3"/>
       </w:pPr>
       <w:r>
-        <w:t>1.3 Diagramma dei Casi d’Uso</w:t>
+        <w:rPr>
+          <w:noProof/>
+        </w:rPr>
+        <w:drawing>
+          <wp:anchor distT="89535" distB="89535" distL="89535" distR="89535" simplePos="0" relativeHeight="251658241" behindDoc="0" locked="0" layoutInCell="0" hidden="0" allowOverlap="1">
+            <wp:simplePos x="0" y="0"/>
+            <wp:positionH relativeFrom="page">
+              <wp:posOffset>1344930</wp:posOffset>
+            </wp:positionH>
+            <wp:positionV relativeFrom="page">
+              <wp:posOffset>6617335</wp:posOffset>
+            </wp:positionV>
+            <wp:extent cx="4831715" cy="3003550"/>
+            <wp:effectExtent l="0" t="0" r="0" b="0"/>
+            <wp:wrapSquare wrapText="bothSides"/>
+            <wp:docPr id="1" name="Immagine1"/>
+            <wp:cNvGraphicFramePr>
+              <a:graphicFrameLocks xmlns:a="http://schemas.openxmlformats.org/drawingml/2006/main" noChangeAspect="1"/>
+            </wp:cNvGraphicFramePr>
+            <a:graphic xmlns:a="http://schemas.openxmlformats.org/drawingml/2006/main">
+              <a:graphicData uri="http://schemas.openxmlformats.org/drawingml/2006/picture">
+                <pic:pic xmlns:pic="http://schemas.openxmlformats.org/drawingml/2006/picture">
+                  <pic:nvPicPr>
+                    <pic:cNvPr id="1" name="Immagine1"/>
+                    <pic:cNvPicPr>
+                      <a:picLocks noChangeAspect="1"/>
+                      <a:extLst>
+                        <a:ext uri="smNativeData">
+                          <sm:smNativeData xmlns:sm="smNativeData" val="SMDATA_14_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"/>
+                        </a:ext>
+                      </a:extLst>
+                    </pic:cNvPicPr>
+                  </pic:nvPicPr>
+                  <pic:blipFill>
+                    <a:blip r:embed="rId8"/>
+                    <a:stretch>
+                      <a:fillRect/>
+                    </a:stretch>
+                  </pic:blipFill>
+                  <pic:spPr>
+                    <a:xfrm>
+                      <a:off x="0" y="0"/>
+                      <a:ext cx="4831715" cy="3003550"/>
+                    </a:xfrm>
+                    <a:prstGeom prst="rect">
+                      <a:avLst/>
+                    </a:prstGeom>
+                    <a:noFill/>
+                    <a:ln w="12700">
+                      <a:noFill/>
+                    </a:ln>
+                  </pic:spPr>
+                </pic:pic>
+              </a:graphicData>
+            </a:graphic>
+          </wp:anchor>
+        </w:drawing>
+      </w:r>
+      <w:r>
+        <w:t xml:space="preserve">1.3 Diagramma dei Casi d’Uso - ScaldoFragno </w:t>
+      </w:r>
+    </w:p>
+    <w:p>
+      <w:r/>
+      <w:r>
+        <w:br w:type="page"/>
+      </w:r>
+    </w:p>
+    <w:p>
+      <w:pPr>
+        <w:pStyle w:val="para2"/>
+      </w:pPr>
+      <w:r>
+        <w:t>2. Requisiti del sistema</w:t>
+      </w:r>
+    </w:p>
+    <w:p>
+      <w:r>
+        <w:t>Il sistema vuole essere di facile utilizzo e vuole permettere una semplice gestione da remoto della caldaia.</w:t>
+      </w:r>
+    </w:p>
+    <w:p>
+      <w:pPr>
+        <w:pStyle w:val="para3"/>
+      </w:pPr>
+      <w:r>
+        <w:t>2.1 Requisiti Funzionali</w:t>
+      </w:r>
+    </w:p>
+    <w:p>
+      <w:r>
+        <w:t>I requisiti funzionali sono i requisiti offerti dal sistema, o meglio, quelli che il sistema dovrà offrire all’utente; tra questi elenchiamo:</w:t>
+      </w:r>
+    </w:p>
+    <w:p>
+      <w:pPr>
+        <w:numPr>
+          <w:ilvl w:val="0"/>
+          <w:numId w:val="2"/>
+        </w:numPr>
+        <w:ind w:left="927" w:hanging="360"/>
+      </w:pPr>
+      <w:r>
+        <w:t>La lettura delle informazioni registrate sul DB:</w:t>
+      </w:r>
+    </w:p>
+    <w:p>
+      <w:pPr>
+        <w:numPr>
+          <w:ilvl w:val="0"/>
+          <w:numId w:val="3"/>
+        </w:numPr>
+        <w:ind w:left="1635" w:hanging="360"/>
+      </w:pPr>
+      <w:r>
+        <w:t>Stato della caldaia</w:t>
+      </w:r>
+    </w:p>
+    <w:p>
+      <w:pPr>
+        <w:numPr>
+          <w:ilvl w:val="0"/>
+          <w:numId w:val="3"/>
+        </w:numPr>
+        <w:ind w:left="1635" w:hanging="360"/>
+      </w:pPr>
+      <w:r>
+        <w:t>Ultima temperatura registrata</w:t>
+      </w:r>
+    </w:p>
+    <w:p>
+      <w:pPr>
+        <w:numPr>
+          <w:ilvl w:val="0"/>
+          <w:numId w:val="3"/>
+        </w:numPr>
+        <w:ind w:left="1635" w:hanging="360"/>
+      </w:pPr>
+      <w:r>
+        <w:t>Data dell’ultimo dato registrato</w:t>
+      </w:r>
+    </w:p>
+    <w:p>
+      <w:pPr>
+        <w:numPr>
+          <w:ilvl w:val="0"/>
+          <w:numId w:val="3"/>
+        </w:numPr>
+        <w:ind w:left="1635" w:hanging="360"/>
+      </w:pPr>
+      <w:r>
+        <w:t>Errori registrati dal Risponditore</w:t>
+      </w:r>
+    </w:p>
+    <w:p>
+      <w:pPr>
+        <w:numPr>
+          <w:ilvl w:val="0"/>
+          <w:numId w:val="2"/>
+        </w:numPr>
+        <w:ind w:left="927" w:hanging="360"/>
+      </w:pPr>
+      <w:r>
+        <w:t>La visualizzazione dello storico tramite la pagina del software Grafana</w:t>
+      </w:r>
+    </w:p>
+    <w:p>
+      <w:pPr>
+        <w:numPr>
+          <w:ilvl w:val="0"/>
+          <w:numId w:val="2"/>
+        </w:numPr>
+        <w:ind w:left="927" w:hanging="360"/>
+      </w:pPr>
+      <w:r>
+        <w:t>La modifica dello stato della caldaia tramite registrazione sul DB</w:t>
+      </w:r>
+    </w:p>
+    <w:p>
+      <w:r>
+        <w:t>E’ bene notare come il sistema di controllo sia DataBase centrico, sia le interfacce per l’utente che il Risponditore parlano esclusivamente con il database.</w:t>
+      </w:r>
+    </w:p>
+    <w:p>
+      <w:r>
+        <w:t>Questo provoca una vulnerabilità funzionale, l’interfaccia utente non sa se, e quando, il comando inviato è riuscito a modificare lo stato effettivo del Risponditore.</w:t>
+      </w:r>
+    </w:p>
+    <w:p>
+      <w:r>
+        <w:t>Per ovviare a questo problema verrà aggiunto un ulteriore campo sul database per la gestione dello stato del Risponditore, per ottenere una bivalenza di dato che funziona in questo modo:</w:t>
+      </w:r>
+    </w:p>
+    <w:p>
+      <w:pPr>
+        <w:numPr>
+          <w:ilvl w:val="0"/>
+          <w:numId w:val="2"/>
+        </w:numPr>
+        <w:ind w:left="927" w:hanging="360"/>
+      </w:pPr>
+      <w:r>
+        <w:t>L’</w:t>
+      </w:r>
+      <w:r>
+        <w:rPr>
+          <w:b/>
+          <w:bCs/>
+        </w:rPr>
+        <w:t>Interfaccia</w:t>
+      </w:r>
+      <w:r>
+        <w:t xml:space="preserve"> </w:t>
+      </w:r>
+      <w:r>
+        <w:rPr>
+          <w:b/>
+          <w:bCs/>
+        </w:rPr>
+        <w:t>utente</w:t>
+      </w:r>
+      <w:r>
+        <w:t xml:space="preserve"> si occupa di aggiornare il primo stato sul database, in seguito si mette in lettura (tramite meccanismo di polling) del secondo stato.</w:t>
+      </w:r>
+    </w:p>
+    <w:p>
+      <w:pPr>
+        <w:numPr>
+          <w:ilvl w:val="0"/>
+          <w:numId w:val="2"/>
+        </w:numPr>
+        <w:ind w:left="927" w:hanging="360"/>
+      </w:pPr>
+      <w:r>
+        <w:t xml:space="preserve">Il </w:t>
+      </w:r>
+      <w:r>
+        <w:rPr>
+          <w:b/>
+          <w:bCs/>
+        </w:rPr>
+        <w:t>Risponditore</w:t>
+      </w:r>
+      <w:r>
+        <w:t xml:space="preserve"> si occupa di leggere il primo stato (che viene modificato dall’interfaccia) ed aggiorna di conseguenza il secondo stato (che verrà letto dall’interfaccia).</w:t>
+      </w:r>
+    </w:p>
+    <w:p>
+      <w:pPr>
+        <w:pStyle w:val="para3"/>
+      </w:pPr>
+      <w:r>
+        <w:t>2.2 Requisiti non funzionali</w:t>
+      </w:r>
+    </w:p>
+    <w:p>
+      <w:r>
+        <w:t>Questi requisiti definiscono eventuali vincoli offerti dal sistema e/o sul processo di sviluppo; tra questi possiamo elencare:</w:t>
+      </w:r>
+    </w:p>
+    <w:p>
+      <w:pPr>
+        <w:numPr>
+          <w:ilvl w:val="0"/>
+          <w:numId w:val="2"/>
+        </w:numPr>
+        <w:ind w:left="927" w:hanging="360"/>
+      </w:pPr>
+      <w:r>
+        <w:t>Per semplificare il lavoro dell’Arduino lo imposteremo, in un primo momento, esclusivamente in lettura o scrittura del DataBase, e lo faremo tramite richieste POST definite nelle API del server</w:t>
       </w:r>
     </w:p>
     <w:sectPr>
@@ -266,12 +616,15 @@
       </w:endnotePr>
       <w:type w:val="continuous"/>
       <w:pgSz w:h="16839" w:w="11907"/>
-      <w:pgMar w:left="1134" w:top="1134" w:right="1134" w:bottom="1134"/>
+      <w:pgMar w:left="1134" w:top="1134" w:right="1134" w:bottom="1134" w:header="0" w:footer="0"/>
       <w:paperSrc w:first="0" w:other="0"/>
       <w:pgNumType w:fmt="decimal"/>
       <w:tmGutter w:val="1"/>
       <w:mirrorMargins w:val="0"/>
       <w:tmSection w:h="-1"/>
+      <w:guidesAndGridMasterPages Id="0" numberOfVerticalGuides="0" numberOfHorizontalGuides="0"/>
+      <w:guidesAndGridMasterPages Id="1" numberOfVerticalGuides="0" numberOfHorizontalGuides="0"/>
+      <w:guidesAndGridMasterPages Id="2" numberOfVerticalGuides="0" numberOfHorizontalGuides="0"/>
     </w:sectPr>
   </w:body>
 </w:document>
@@ -388,7 +741,20 @@
     <w:lvl w:ilvl="0">
       <w:start w:val="1"/>
       <w:numFmt w:val="decimal"/>
+      <w:suff w:val="tab"/>
       <w:lvlText w:val="%1."/>
+      <w:lvlJc w:val="left"/>
+      <w:pPr>
+        <w:ind w:left="0" w:hanging="0"/>
+      </w:pPr>
+    </w:lvl>
+  </w:abstractNum>
+  <w:abstractNum w:abstractNumId="2">
+    <w:multiLevelType w:val="singleLevel"/>
+    <w:name w:val="Bullet 2"/>
+    <w:lvl w:ilvl="0">
+      <w:numFmt w:val="bullet"/>
+      <w:lvlText w:val=""/>
       <w:lvlJc w:val="left"/>
       <w:pPr>
         <w:tabs>
@@ -396,12 +762,39 @@
         </w:tabs>
         <w:ind w:left="360" w:hanging="360"/>
       </w:pPr>
+      <w:rPr>
+        <w:rFonts w:ascii="Wingdings" w:hAnsi="Wingdings" w:eastAsia="Wingdings" w:cs="Wingdings"/>
+      </w:rPr>
+    </w:lvl>
+  </w:abstractNum>
+  <w:abstractNum w:abstractNumId="3">
+    <w:multiLevelType w:val="singleLevel"/>
+    <w:name w:val="Bullet 3"/>
+    <w:lvl w:ilvl="0">
+      <w:numFmt w:val="bullet"/>
+      <w:lvlText w:val=""/>
+      <w:lvlJc w:val="left"/>
+      <w:pPr>
+        <w:tabs>
+          <w:tab w:val="num" w:pos="360"/>
+        </w:tabs>
+        <w:ind w:left="360" w:hanging="360"/>
+      </w:pPr>
+      <w:rPr>
+        <w:rFonts w:ascii="Wingdings" w:hAnsi="Wingdings" w:eastAsia="Wingdings" w:cs="Wingdings"/>
+      </w:rPr>
     </w:lvl>
   </w:abstractNum>
   <w:num w:numId="1">
     <w:abstractNumId w:val="1"/>
   </w:num>
   <w:num w:numId="2">
+    <w:abstractNumId w:val="2"/>
+  </w:num>
+  <w:num w:numId="3">
+    <w:abstractNumId w:val="3"/>
+  </w:num>
+  <w:num w:numId="4">
     <w:abstractNumId w:val="0"/>
   </w:num>
 </w:numbering>

</xml_diff>